<commit_message>
tinh chinh phan 6 tuan 12
</commit_message>
<xml_diff>
--- a/docs/Final Report.docx
+++ b/docs/Final Report.docx
@@ -6245,8 +6245,31 @@
         <w:rPr>
           <w:lang w:val="vi-VN"/>
         </w:rPr>
-        <w:t xml:space="preserve"> Kết thúc dự án</w:t>
-      </w:r>
+        <w:t xml:space="preserve"> </w:t>
+      </w:r>
+    </w:p>
+    <w:p>
+      <w:pPr>
+        <w:rPr>
+          <w:lang w:val="vi-VN"/>
+        </w:rPr>
+      </w:pPr>
+      <w:r>
+        <w:t xml:space="preserve">            -</w:t>
+      </w:r>
+      <w:r>
+        <w:rPr>
+          <w:lang w:val="vi-VN"/>
+        </w:rPr>
+        <w:t>Kết thúc dự án</w:t>
+      </w:r>
+    </w:p>
+    <w:p>
+      <w:r>
+        <w:t xml:space="preserve">            - Tổng kết kết quả đạt được, chỉ ra thiếu xót để rút kinh nghiệm.</w:t>
+      </w:r>
+      <w:bookmarkStart w:id="19" w:name="_GoBack"/>
+      <w:bookmarkEnd w:id="19"/>
     </w:p>
     <w:p>
       <w:pPr>
@@ -6256,11 +6279,11 @@
           <w:numId w:val="2"/>
         </w:numPr>
       </w:pPr>
-      <w:bookmarkStart w:id="19" w:name="_Toc527975144"/>
+      <w:bookmarkStart w:id="20" w:name="_Toc527975144"/>
       <w:r>
         <w:t>Phân tích thiết kế</w:t>
       </w:r>
-      <w:bookmarkEnd w:id="19"/>
+      <w:bookmarkEnd w:id="20"/>
       <w:r>
         <w:t xml:space="preserve"> </w:t>
       </w:r>
@@ -6276,8 +6299,8 @@
           <w:lang w:eastAsia="en-US" w:bidi="ar-SA"/>
         </w:rPr>
       </w:pPr>
-      <w:bookmarkStart w:id="20" w:name="_Toc527975145"/>
-      <w:bookmarkEnd w:id="20"/>
+      <w:bookmarkStart w:id="21" w:name="_Toc527975145"/>
+      <w:bookmarkEnd w:id="21"/>
       <w:r>
         <w:rPr>
           <w:lang w:eastAsia="en-US" w:bidi="ar-SA"/>
@@ -6296,8 +6319,8 @@
           <w:lang w:eastAsia="en-US" w:bidi="ar-SA"/>
         </w:rPr>
       </w:pPr>
-      <w:bookmarkStart w:id="21" w:name="_Toc527975146"/>
-      <w:bookmarkEnd w:id="21"/>
+      <w:bookmarkStart w:id="22" w:name="_Toc527975146"/>
+      <w:bookmarkEnd w:id="22"/>
       <w:r>
         <w:rPr>
           <w:lang w:eastAsia="en-US" w:bidi="ar-SA"/>
@@ -6316,8 +6339,8 @@
           <w:lang w:eastAsia="en-US" w:bidi="ar-SA"/>
         </w:rPr>
       </w:pPr>
-      <w:bookmarkStart w:id="22" w:name="_Toc527975147"/>
-      <w:bookmarkEnd w:id="22"/>
+      <w:bookmarkStart w:id="23" w:name="_Toc527975147"/>
+      <w:bookmarkEnd w:id="23"/>
       <w:r>
         <w:rPr>
           <w:lang w:eastAsia="en-US" w:bidi="ar-SA"/>
@@ -6399,8 +6422,8 @@
           <w:lang w:eastAsia="en-US" w:bidi="ar-SA"/>
         </w:rPr>
       </w:pPr>
-      <w:bookmarkStart w:id="23" w:name="_Toc527975148"/>
-      <w:bookmarkEnd w:id="23"/>
+      <w:bookmarkStart w:id="24" w:name="_Toc527975148"/>
+      <w:bookmarkEnd w:id="24"/>
       <w:r>
         <w:rPr>
           <w:lang w:eastAsia="en-US" w:bidi="ar-SA"/>
@@ -6444,8 +6467,8 @@
           <w:lang w:eastAsia="en-US" w:bidi="ar-SA"/>
         </w:rPr>
       </w:pPr>
-      <w:bookmarkStart w:id="24" w:name="_Toc527975149"/>
-      <w:bookmarkEnd w:id="24"/>
+      <w:bookmarkStart w:id="25" w:name="_Toc527975149"/>
+      <w:bookmarkEnd w:id="25"/>
       <w:r>
         <w:rPr>
           <w:lang w:eastAsia="en-US" w:bidi="ar-SA"/>
@@ -6525,8 +6548,8 @@
           <w:lang w:eastAsia="en-US" w:bidi="ar-SA"/>
         </w:rPr>
       </w:pPr>
-      <w:bookmarkStart w:id="25" w:name="_Toc527975150"/>
-      <w:bookmarkEnd w:id="25"/>
+      <w:bookmarkStart w:id="26" w:name="_Toc527975150"/>
+      <w:bookmarkEnd w:id="26"/>
       <w:r>
         <w:rPr>
           <w:lang w:eastAsia="en-US" w:bidi="ar-SA"/>
@@ -6597,8 +6620,8 @@
           <w:lang w:eastAsia="en-US" w:bidi="ar-SA"/>
         </w:rPr>
       </w:pPr>
-      <w:bookmarkStart w:id="26" w:name="_Toc527975151"/>
-      <w:bookmarkEnd w:id="26"/>
+      <w:bookmarkStart w:id="27" w:name="_Toc527975151"/>
+      <w:bookmarkEnd w:id="27"/>
       <w:r>
         <w:rPr>
           <w:lang w:eastAsia="en-US" w:bidi="ar-SA"/>
@@ -6636,12 +6659,13 @@
           <w:lang w:eastAsia="en-US" w:bidi="ar-SA"/>
         </w:rPr>
       </w:pPr>
-      <w:bookmarkStart w:id="27" w:name="_Toc527975152"/>
-      <w:bookmarkEnd w:id="27"/>
+      <w:bookmarkStart w:id="28" w:name="_Toc527975152"/>
+      <w:bookmarkEnd w:id="28"/>
       <w:r>
         <w:rPr>
           <w:lang w:eastAsia="en-US" w:bidi="ar-SA"/>
         </w:rPr>
+        <w:lastRenderedPageBreak/>
         <w:t>Sao lưu phục hồi</w:t>
       </w:r>
     </w:p>
@@ -6675,13 +6699,12 @@
           <w:lang w:eastAsia="en-US" w:bidi="ar-SA"/>
         </w:rPr>
       </w:pPr>
-      <w:bookmarkStart w:id="28" w:name="_Toc527975153"/>
-      <w:bookmarkEnd w:id="28"/>
+      <w:bookmarkStart w:id="29" w:name="_Toc527975153"/>
+      <w:bookmarkEnd w:id="29"/>
       <w:r>
         <w:rPr>
           <w:lang w:eastAsia="en-US" w:bidi="ar-SA"/>
         </w:rPr>
-        <w:lastRenderedPageBreak/>
         <w:t>Chuyển đổi dữ liệu</w:t>
       </w:r>
     </w:p>
@@ -6703,8 +6726,6 @@
         </w:rPr>
         <w:t xml:space="preserve"> Chuyển đổi dữ liệu sẽ được lưu trên cloud để thuận tiện sử dụng.</w:t>
       </w:r>
-      <w:bookmarkStart w:id="29" w:name="_GoBack"/>
-      <w:bookmarkEnd w:id="29"/>
     </w:p>
     <w:p>
       <w:pPr>
@@ -7014,7 +7035,7 @@
       <w:rPr>
         <w:noProof/>
       </w:rPr>
-      <w:t>9</w:t>
+      <w:t>8</w:t>
     </w:r>
     <w:r>
       <w:fldChar w:fldCharType="end"/>
@@ -7671,6 +7692,118 @@
     </w:lvl>
   </w:abstractNum>
   <w:abstractNum w:abstractNumId="2" w15:restartNumberingAfterBreak="0">
+    <w:nsid w:val="37CC52BF"/>
+    <w:multiLevelType w:val="hybridMultilevel"/>
+    <w:tmpl w:val="33B404E0"/>
+    <w:lvl w:ilvl="0" w:tplc="377043E0">
+      <w:numFmt w:val="bullet"/>
+      <w:lvlText w:val="-"/>
+      <w:lvlJc w:val="left"/>
+      <w:pPr>
+        <w:ind w:left="792" w:hanging="360"/>
+      </w:pPr>
+      <w:rPr>
+        <w:rFonts w:ascii="Tahoma" w:eastAsia="MS Mincho" w:hAnsi="Tahoma" w:cs="Tahoma" w:hint="default"/>
+      </w:rPr>
+    </w:lvl>
+    <w:lvl w:ilvl="1" w:tplc="04090003" w:tentative="1">
+      <w:start w:val="1"/>
+      <w:numFmt w:val="bullet"/>
+      <w:lvlText w:val="o"/>
+      <w:lvlJc w:val="left"/>
+      <w:pPr>
+        <w:ind w:left="1512" w:hanging="360"/>
+      </w:pPr>
+      <w:rPr>
+        <w:rFonts w:ascii="Courier New" w:hAnsi="Courier New" w:cs="Courier New" w:hint="default"/>
+      </w:rPr>
+    </w:lvl>
+    <w:lvl w:ilvl="2" w:tplc="04090005" w:tentative="1">
+      <w:start w:val="1"/>
+      <w:numFmt w:val="bullet"/>
+      <w:lvlText w:val=""/>
+      <w:lvlJc w:val="left"/>
+      <w:pPr>
+        <w:ind w:left="2232" w:hanging="360"/>
+      </w:pPr>
+      <w:rPr>
+        <w:rFonts w:ascii="Wingdings" w:hAnsi="Wingdings" w:hint="default"/>
+      </w:rPr>
+    </w:lvl>
+    <w:lvl w:ilvl="3" w:tplc="04090001" w:tentative="1">
+      <w:start w:val="1"/>
+      <w:numFmt w:val="bullet"/>
+      <w:lvlText w:val=""/>
+      <w:lvlJc w:val="left"/>
+      <w:pPr>
+        <w:ind w:left="2952" w:hanging="360"/>
+      </w:pPr>
+      <w:rPr>
+        <w:rFonts w:ascii="Symbol" w:hAnsi="Symbol" w:hint="default"/>
+      </w:rPr>
+    </w:lvl>
+    <w:lvl w:ilvl="4" w:tplc="04090003" w:tentative="1">
+      <w:start w:val="1"/>
+      <w:numFmt w:val="bullet"/>
+      <w:lvlText w:val="o"/>
+      <w:lvlJc w:val="left"/>
+      <w:pPr>
+        <w:ind w:left="3672" w:hanging="360"/>
+      </w:pPr>
+      <w:rPr>
+        <w:rFonts w:ascii="Courier New" w:hAnsi="Courier New" w:cs="Courier New" w:hint="default"/>
+      </w:rPr>
+    </w:lvl>
+    <w:lvl w:ilvl="5" w:tplc="04090005" w:tentative="1">
+      <w:start w:val="1"/>
+      <w:numFmt w:val="bullet"/>
+      <w:lvlText w:val=""/>
+      <w:lvlJc w:val="left"/>
+      <w:pPr>
+        <w:ind w:left="4392" w:hanging="360"/>
+      </w:pPr>
+      <w:rPr>
+        <w:rFonts w:ascii="Wingdings" w:hAnsi="Wingdings" w:hint="default"/>
+      </w:rPr>
+    </w:lvl>
+    <w:lvl w:ilvl="6" w:tplc="04090001" w:tentative="1">
+      <w:start w:val="1"/>
+      <w:numFmt w:val="bullet"/>
+      <w:lvlText w:val=""/>
+      <w:lvlJc w:val="left"/>
+      <w:pPr>
+        <w:ind w:left="5112" w:hanging="360"/>
+      </w:pPr>
+      <w:rPr>
+        <w:rFonts w:ascii="Symbol" w:hAnsi="Symbol" w:hint="default"/>
+      </w:rPr>
+    </w:lvl>
+    <w:lvl w:ilvl="7" w:tplc="04090003" w:tentative="1">
+      <w:start w:val="1"/>
+      <w:numFmt w:val="bullet"/>
+      <w:lvlText w:val="o"/>
+      <w:lvlJc w:val="left"/>
+      <w:pPr>
+        <w:ind w:left="5832" w:hanging="360"/>
+      </w:pPr>
+      <w:rPr>
+        <w:rFonts w:ascii="Courier New" w:hAnsi="Courier New" w:cs="Courier New" w:hint="default"/>
+      </w:rPr>
+    </w:lvl>
+    <w:lvl w:ilvl="8" w:tplc="04090005" w:tentative="1">
+      <w:start w:val="1"/>
+      <w:numFmt w:val="bullet"/>
+      <w:lvlText w:val=""/>
+      <w:lvlJc w:val="left"/>
+      <w:pPr>
+        <w:ind w:left="6552" w:hanging="360"/>
+      </w:pPr>
+      <w:rPr>
+        <w:rFonts w:ascii="Wingdings" w:hAnsi="Wingdings" w:hint="default"/>
+      </w:rPr>
+    </w:lvl>
+  </w:abstractNum>
+  <w:abstractNum w:abstractNumId="3" w15:restartNumberingAfterBreak="0">
     <w:nsid w:val="3BC65CA5"/>
     <w:multiLevelType w:val="multilevel"/>
     <w:tmpl w:val="C54453AE"/>
@@ -7783,7 +7916,7 @@
       </w:rPr>
     </w:lvl>
   </w:abstractNum>
-  <w:abstractNum w:abstractNumId="3" w15:restartNumberingAfterBreak="0">
+  <w:abstractNum w:abstractNumId="4" w15:restartNumberingAfterBreak="0">
     <w:nsid w:val="3DF9358B"/>
     <w:multiLevelType w:val="multilevel"/>
     <w:tmpl w:val="A0D47FBE"/>
@@ -7908,7 +8041,7 @@
       </w:pPr>
     </w:lvl>
   </w:abstractNum>
-  <w:abstractNum w:abstractNumId="4" w15:restartNumberingAfterBreak="0">
+  <w:abstractNum w:abstractNumId="5" w15:restartNumberingAfterBreak="0">
     <w:nsid w:val="4D6C7877"/>
     <w:multiLevelType w:val="hybridMultilevel"/>
     <w:tmpl w:val="9B2C63A0"/>
@@ -7994,7 +8127,7 @@
       </w:pPr>
     </w:lvl>
   </w:abstractNum>
-  <w:abstractNum w:abstractNumId="5" w15:restartNumberingAfterBreak="0">
+  <w:abstractNum w:abstractNumId="6" w15:restartNumberingAfterBreak="0">
     <w:nsid w:val="4EC40B50"/>
     <w:multiLevelType w:val="hybridMultilevel"/>
     <w:tmpl w:val="6CA0CCF4"/>
@@ -8080,7 +8213,7 @@
       </w:pPr>
     </w:lvl>
   </w:abstractNum>
-  <w:abstractNum w:abstractNumId="6" w15:restartNumberingAfterBreak="0">
+  <w:abstractNum w:abstractNumId="7" w15:restartNumberingAfterBreak="0">
     <w:nsid w:val="5AA77E22"/>
     <w:multiLevelType w:val="multilevel"/>
     <w:tmpl w:val="7E088536"/>
@@ -8193,7 +8326,119 @@
       </w:rPr>
     </w:lvl>
   </w:abstractNum>
-  <w:abstractNum w:abstractNumId="7" w15:restartNumberingAfterBreak="0">
+  <w:abstractNum w:abstractNumId="8" w15:restartNumberingAfterBreak="0">
+    <w:nsid w:val="60097774"/>
+    <w:multiLevelType w:val="hybridMultilevel"/>
+    <w:tmpl w:val="B34AA4AA"/>
+    <w:lvl w:ilvl="0" w:tplc="06E4AA16">
+      <w:numFmt w:val="bullet"/>
+      <w:lvlText w:val="-"/>
+      <w:lvlJc w:val="left"/>
+      <w:pPr>
+        <w:ind w:left="1152" w:hanging="360"/>
+      </w:pPr>
+      <w:rPr>
+        <w:rFonts w:ascii="Tahoma" w:eastAsia="MS Mincho" w:hAnsi="Tahoma" w:cs="Tahoma" w:hint="default"/>
+      </w:rPr>
+    </w:lvl>
+    <w:lvl w:ilvl="1" w:tplc="04090003" w:tentative="1">
+      <w:start w:val="1"/>
+      <w:numFmt w:val="bullet"/>
+      <w:lvlText w:val="o"/>
+      <w:lvlJc w:val="left"/>
+      <w:pPr>
+        <w:ind w:left="1872" w:hanging="360"/>
+      </w:pPr>
+      <w:rPr>
+        <w:rFonts w:ascii="Courier New" w:hAnsi="Courier New" w:cs="Courier New" w:hint="default"/>
+      </w:rPr>
+    </w:lvl>
+    <w:lvl w:ilvl="2" w:tplc="04090005" w:tentative="1">
+      <w:start w:val="1"/>
+      <w:numFmt w:val="bullet"/>
+      <w:lvlText w:val=""/>
+      <w:lvlJc w:val="left"/>
+      <w:pPr>
+        <w:ind w:left="2592" w:hanging="360"/>
+      </w:pPr>
+      <w:rPr>
+        <w:rFonts w:ascii="Wingdings" w:hAnsi="Wingdings" w:hint="default"/>
+      </w:rPr>
+    </w:lvl>
+    <w:lvl w:ilvl="3" w:tplc="04090001" w:tentative="1">
+      <w:start w:val="1"/>
+      <w:numFmt w:val="bullet"/>
+      <w:lvlText w:val=""/>
+      <w:lvlJc w:val="left"/>
+      <w:pPr>
+        <w:ind w:left="3312" w:hanging="360"/>
+      </w:pPr>
+      <w:rPr>
+        <w:rFonts w:ascii="Symbol" w:hAnsi="Symbol" w:hint="default"/>
+      </w:rPr>
+    </w:lvl>
+    <w:lvl w:ilvl="4" w:tplc="04090003" w:tentative="1">
+      <w:start w:val="1"/>
+      <w:numFmt w:val="bullet"/>
+      <w:lvlText w:val="o"/>
+      <w:lvlJc w:val="left"/>
+      <w:pPr>
+        <w:ind w:left="4032" w:hanging="360"/>
+      </w:pPr>
+      <w:rPr>
+        <w:rFonts w:ascii="Courier New" w:hAnsi="Courier New" w:cs="Courier New" w:hint="default"/>
+      </w:rPr>
+    </w:lvl>
+    <w:lvl w:ilvl="5" w:tplc="04090005" w:tentative="1">
+      <w:start w:val="1"/>
+      <w:numFmt w:val="bullet"/>
+      <w:lvlText w:val=""/>
+      <w:lvlJc w:val="left"/>
+      <w:pPr>
+        <w:ind w:left="4752" w:hanging="360"/>
+      </w:pPr>
+      <w:rPr>
+        <w:rFonts w:ascii="Wingdings" w:hAnsi="Wingdings" w:hint="default"/>
+      </w:rPr>
+    </w:lvl>
+    <w:lvl w:ilvl="6" w:tplc="04090001" w:tentative="1">
+      <w:start w:val="1"/>
+      <w:numFmt w:val="bullet"/>
+      <w:lvlText w:val=""/>
+      <w:lvlJc w:val="left"/>
+      <w:pPr>
+        <w:ind w:left="5472" w:hanging="360"/>
+      </w:pPr>
+      <w:rPr>
+        <w:rFonts w:ascii="Symbol" w:hAnsi="Symbol" w:hint="default"/>
+      </w:rPr>
+    </w:lvl>
+    <w:lvl w:ilvl="7" w:tplc="04090003" w:tentative="1">
+      <w:start w:val="1"/>
+      <w:numFmt w:val="bullet"/>
+      <w:lvlText w:val="o"/>
+      <w:lvlJc w:val="left"/>
+      <w:pPr>
+        <w:ind w:left="6192" w:hanging="360"/>
+      </w:pPr>
+      <w:rPr>
+        <w:rFonts w:ascii="Courier New" w:hAnsi="Courier New" w:cs="Courier New" w:hint="default"/>
+      </w:rPr>
+    </w:lvl>
+    <w:lvl w:ilvl="8" w:tplc="04090005" w:tentative="1">
+      <w:start w:val="1"/>
+      <w:numFmt w:val="bullet"/>
+      <w:lvlText w:val=""/>
+      <w:lvlJc w:val="left"/>
+      <w:pPr>
+        <w:ind w:left="6912" w:hanging="360"/>
+      </w:pPr>
+      <w:rPr>
+        <w:rFonts w:ascii="Wingdings" w:hAnsi="Wingdings" w:hint="default"/>
+      </w:rPr>
+    </w:lvl>
+  </w:abstractNum>
+  <w:abstractNum w:abstractNumId="9" w15:restartNumberingAfterBreak="0">
     <w:nsid w:val="60C83687"/>
     <w:multiLevelType w:val="hybridMultilevel"/>
     <w:tmpl w:val="5046F50A"/>
@@ -8279,7 +8524,7 @@
       </w:pPr>
     </w:lvl>
   </w:abstractNum>
-  <w:abstractNum w:abstractNumId="8" w15:restartNumberingAfterBreak="0">
+  <w:abstractNum w:abstractNumId="10" w15:restartNumberingAfterBreak="0">
     <w:nsid w:val="6F7D5890"/>
     <w:multiLevelType w:val="hybridMultilevel"/>
     <w:tmpl w:val="AD36A304"/>
@@ -8366,30 +8611,36 @@
     </w:lvl>
   </w:abstractNum>
   <w:num w:numId="1">
-    <w:abstractNumId w:val="3"/>
+    <w:abstractNumId w:val="4"/>
   </w:num>
   <w:num w:numId="2">
     <w:abstractNumId w:val="0"/>
   </w:num>
   <w:num w:numId="3">
-    <w:abstractNumId w:val="2"/>
+    <w:abstractNumId w:val="3"/>
   </w:num>
   <w:num w:numId="4">
-    <w:abstractNumId w:val="6"/>
+    <w:abstractNumId w:val="7"/>
   </w:num>
   <w:num w:numId="5">
     <w:abstractNumId w:val="1"/>
   </w:num>
   <w:num w:numId="6">
-    <w:abstractNumId w:val="4"/>
+    <w:abstractNumId w:val="5"/>
   </w:num>
   <w:num w:numId="7">
-    <w:abstractNumId w:val="7"/>
+    <w:abstractNumId w:val="9"/>
   </w:num>
   <w:num w:numId="8">
-    <w:abstractNumId w:val="5"/>
+    <w:abstractNumId w:val="6"/>
   </w:num>
   <w:num w:numId="9">
+    <w:abstractNumId w:val="10"/>
+  </w:num>
+  <w:num w:numId="10">
+    <w:abstractNumId w:val="2"/>
+  </w:num>
+  <w:num w:numId="11">
     <w:abstractNumId w:val="8"/>
   </w:num>
 </w:numbering>
@@ -10978,7 +11229,7 @@
 </file>
 
 <file path=customXml/itemProps1.xml><?xml version="1.0" encoding="utf-8"?>
-<ds:datastoreItem xmlns:ds="http://schemas.openxmlformats.org/officeDocument/2006/customXml" ds:itemID="{EB2E3DCA-644D-4C4F-94C1-A6DF75BF894C}">
+<ds:datastoreItem xmlns:ds="http://schemas.openxmlformats.org/officeDocument/2006/customXml" ds:itemID="{F54AF7CC-436D-41EE-9979-DB8566618505}">
   <ds:schemaRefs>
     <ds:schemaRef ds:uri="http://schemas.openxmlformats.org/officeDocument/2006/bibliography"/>
   </ds:schemaRefs>

</xml_diff>